<commit_message>
done lab 8 report
</commit_message>
<xml_diff>
--- a/out/production/MyJavaLabs/stepanyan/konstantin/lab_8_15/Отчёт.docx
+++ b/out/production/MyJavaLabs/stepanyan/konstantin/lab_8_15/Отчёт.docx
@@ -272,7 +272,25 @@
           <w:b/>
           <w:sz w:val="24"/>
         </w:rPr>
-        <w:t>Выполнил ст.гр. ИВб-</w:t>
+        <w:t xml:space="preserve">Выполнил </w:t>
+      </w:r>
+      <w:proofErr w:type="spellStart"/>
+      <w:r>
+        <w:rPr>
+          <w:rFonts w:ascii="Times New Roman" w:eastAsia="Times New Roman" w:hAnsi="Times New Roman" w:cs="Times New Roman"/>
+          <w:b/>
+          <w:sz w:val="24"/>
+        </w:rPr>
+        <w:t>ст.гр</w:t>
+      </w:r>
+      <w:proofErr w:type="spellEnd"/>
+      <w:r>
+        <w:rPr>
+          <w:rFonts w:ascii="Times New Roman" w:eastAsia="Times New Roman" w:hAnsi="Times New Roman" w:cs="Times New Roman"/>
+          <w:b/>
+          <w:sz w:val="24"/>
+        </w:rPr>
+        <w:t>. ИВб-</w:t>
       </w:r>
       <w:r>
         <w:rPr>
@@ -557,9 +575,6 @@
       <w:pPr>
         <w:spacing w:after="160" w:line="259" w:lineRule="auto"/>
         <w:ind w:left="-1276"/>
-        <w:rPr>
-          <w:lang w:val="en-US"/>
-        </w:rPr>
       </w:pPr>
       <w:r>
         <w:rPr>
@@ -567,10 +582,10 @@
         </w:rPr>
         <w:lastRenderedPageBreak/>
         <w:drawing>
-          <wp:inline distT="0" distB="0" distL="0" distR="0" wp14:anchorId="20081001" wp14:editId="4F1EF54E">
-            <wp:extent cx="3586039" cy="640926"/>
-            <wp:effectExtent l="0" t="0" r="0" b="6985"/>
-            <wp:docPr id="929725840" name="Рисунок 1"/>
+          <wp:inline distT="0" distB="0" distL="0" distR="0" wp14:anchorId="1DEC0B01" wp14:editId="307894BC">
+            <wp:extent cx="5943600" cy="353695"/>
+            <wp:effectExtent l="0" t="0" r="0" b="8255"/>
+            <wp:docPr id="974108585" name="Рисунок 14"/>
             <wp:cNvGraphicFramePr>
               <a:graphicFrameLocks xmlns:a="http://schemas.openxmlformats.org/drawingml/2006/main" noChangeAspect="1"/>
             </wp:cNvGraphicFramePr>
@@ -578,23 +593,36 @@
               <a:graphicData uri="http://schemas.openxmlformats.org/drawingml/2006/picture">
                 <pic:pic xmlns:pic="http://schemas.openxmlformats.org/drawingml/2006/picture">
                   <pic:nvPicPr>
-                    <pic:cNvPr id="929725840" name=""/>
-                    <pic:cNvPicPr/>
+                    <pic:cNvPr id="0" name="Picture 14"/>
+                    <pic:cNvPicPr>
+                      <a:picLocks noChangeAspect="1" noChangeArrowheads="1"/>
+                    </pic:cNvPicPr>
                   </pic:nvPicPr>
                   <pic:blipFill>
-                    <a:blip r:embed="rId5"/>
+                    <a:blip r:embed="rId5">
+                      <a:extLst>
+                        <a:ext uri="{28A0092B-C50C-407E-A947-70E740481C1C}">
+                          <a14:useLocalDpi xmlns:a14="http://schemas.microsoft.com/office/drawing/2010/main" val="0"/>
+                        </a:ext>
+                      </a:extLst>
+                    </a:blip>
+                    <a:srcRect/>
                     <a:stretch>
                       <a:fillRect/>
                     </a:stretch>
                   </pic:blipFill>
-                  <pic:spPr>
+                  <pic:spPr bwMode="auto">
                     <a:xfrm>
                       <a:off x="0" y="0"/>
-                      <a:ext cx="3646810" cy="651788"/>
+                      <a:ext cx="5943600" cy="353695"/>
                     </a:xfrm>
                     <a:prstGeom prst="rect">
                       <a:avLst/>
                     </a:prstGeom>
+                    <a:noFill/>
+                    <a:ln>
+                      <a:noFill/>
+                    </a:ln>
                   </pic:spPr>
                 </pic:pic>
               </a:graphicData>
@@ -607,16 +635,20 @@
       <w:pPr>
         <w:spacing w:after="160" w:line="259" w:lineRule="auto"/>
         <w:ind w:left="-1276"/>
+        <w:rPr>
+          <w:lang w:val="en-US"/>
+        </w:rPr>
       </w:pPr>
       <w:r>
         <w:rPr>
           <w:noProof/>
+          <w:lang w:val="en-US"/>
         </w:rPr>
         <w:drawing>
-          <wp:inline distT="0" distB="0" distL="0" distR="0" wp14:anchorId="2EAF8989" wp14:editId="573D1A9B">
-            <wp:extent cx="5899868" cy="3781815"/>
-            <wp:effectExtent l="0" t="0" r="0" b="9525"/>
-            <wp:docPr id="1800816247" name="Рисунок 1"/>
+          <wp:inline distT="0" distB="0" distL="0" distR="0" wp14:anchorId="74E4AC3E" wp14:editId="4EDD5E44">
+            <wp:extent cx="5063490" cy="2096219"/>
+            <wp:effectExtent l="0" t="0" r="0" b="0"/>
+            <wp:docPr id="1308576880" name="Рисунок 16"/>
             <wp:cNvGraphicFramePr>
               <a:graphicFrameLocks xmlns:a="http://schemas.openxmlformats.org/drawingml/2006/main" noChangeAspect="1"/>
             </wp:cNvGraphicFramePr>
@@ -624,7 +656,7 @@
               <a:graphicData uri="http://schemas.openxmlformats.org/drawingml/2006/picture">
                 <pic:pic xmlns:pic="http://schemas.openxmlformats.org/drawingml/2006/picture">
                   <pic:nvPicPr>
-                    <pic:cNvPr id="0" name="Picture 15"/>
+                    <pic:cNvPr id="0" name="Picture 16"/>
                     <pic:cNvPicPr>
                       <a:picLocks noChangeAspect="1" noChangeArrowheads="1"/>
                     </pic:cNvPicPr>
@@ -645,7 +677,7 @@
                   <pic:spPr bwMode="auto">
                     <a:xfrm>
                       <a:off x="0" y="0"/>
-                      <a:ext cx="5960281" cy="3820540"/>
+                      <a:ext cx="5084702" cy="2105000"/>
                     </a:xfrm>
                     <a:prstGeom prst="rect">
                       <a:avLst/>
@@ -673,12 +705,13 @@
       <w:r>
         <w:rPr>
           <w:noProof/>
+          <w:lang w:val="en-US"/>
         </w:rPr>
         <w:drawing>
-          <wp:inline distT="0" distB="0" distL="0" distR="0" wp14:anchorId="12902EBD" wp14:editId="7A388BDE">
-            <wp:extent cx="4635611" cy="422185"/>
+          <wp:inline distT="0" distB="0" distL="0" distR="0" wp14:anchorId="5FFBF34A" wp14:editId="426D6BD1">
+            <wp:extent cx="5943600" cy="5658485"/>
             <wp:effectExtent l="0" t="0" r="0" b="0"/>
-            <wp:docPr id="607612645" name="Рисунок 1"/>
+            <wp:docPr id="303064855" name="Рисунок 17"/>
             <wp:cNvGraphicFramePr>
               <a:graphicFrameLocks xmlns:a="http://schemas.openxmlformats.org/drawingml/2006/main" noChangeAspect="1"/>
             </wp:cNvGraphicFramePr>
@@ -686,63 +719,13 @@
               <a:graphicData uri="http://schemas.openxmlformats.org/drawingml/2006/picture">
                 <pic:pic xmlns:pic="http://schemas.openxmlformats.org/drawingml/2006/picture">
                   <pic:nvPicPr>
-                    <pic:cNvPr id="607612645" name=""/>
-                    <pic:cNvPicPr/>
-                  </pic:nvPicPr>
-                  <pic:blipFill>
-                    <a:blip r:embed="rId7"/>
-                    <a:stretch>
-                      <a:fillRect/>
-                    </a:stretch>
-                  </pic:blipFill>
-                  <pic:spPr>
-                    <a:xfrm>
-                      <a:off x="0" y="0"/>
-                      <a:ext cx="4702940" cy="428317"/>
-                    </a:xfrm>
-                    <a:prstGeom prst="rect">
-                      <a:avLst/>
-                    </a:prstGeom>
-                  </pic:spPr>
-                </pic:pic>
-              </a:graphicData>
-            </a:graphic>
-          </wp:inline>
-        </w:drawing>
-      </w:r>
-    </w:p>
-    <w:p>
-      <w:pPr>
-        <w:spacing w:after="160" w:line="259" w:lineRule="auto"/>
-        <w:ind w:left="-1276"/>
-        <w:rPr>
-          <w:lang w:val="en-US"/>
-        </w:rPr>
-      </w:pPr>
-      <w:r>
-        <w:rPr>
-          <w:noProof/>
-          <w:lang w:val="en-US"/>
-        </w:rPr>
-        <w:drawing>
-          <wp:inline distT="0" distB="0" distL="0" distR="0" wp14:anchorId="5C8BC9AB" wp14:editId="39DF13E3">
-            <wp:extent cx="6078867" cy="4253948"/>
-            <wp:effectExtent l="0" t="0" r="0" b="0"/>
-            <wp:docPr id="1198655803" name="Рисунок 2"/>
-            <wp:cNvGraphicFramePr>
-              <a:graphicFrameLocks xmlns:a="http://schemas.openxmlformats.org/drawingml/2006/main" noChangeAspect="1"/>
-            </wp:cNvGraphicFramePr>
-            <a:graphic xmlns:a="http://schemas.openxmlformats.org/drawingml/2006/main">
-              <a:graphicData uri="http://schemas.openxmlformats.org/drawingml/2006/picture">
-                <pic:pic xmlns:pic="http://schemas.openxmlformats.org/drawingml/2006/picture">
-                  <pic:nvPicPr>
-                    <pic:cNvPr id="0" name="Picture 16"/>
+                    <pic:cNvPr id="0" name="Picture 17"/>
                     <pic:cNvPicPr>
                       <a:picLocks noChangeAspect="1" noChangeArrowheads="1"/>
                     </pic:cNvPicPr>
                   </pic:nvPicPr>
                   <pic:blipFill>
-                    <a:blip r:embed="rId8" cstate="print">
+                    <a:blip r:embed="rId7" cstate="print">
                       <a:extLst>
                         <a:ext uri="{28A0092B-C50C-407E-A947-70E740481C1C}">
                           <a14:useLocalDpi xmlns:a14="http://schemas.microsoft.com/office/drawing/2010/main" val="0"/>
@@ -757,7 +740,7 @@
                   <pic:spPr bwMode="auto">
                     <a:xfrm>
                       <a:off x="0" y="0"/>
-                      <a:ext cx="6088571" cy="4260739"/>
+                      <a:ext cx="5949932" cy="5664513"/>
                     </a:xfrm>
                     <a:prstGeom prst="rect">
                       <a:avLst/>
@@ -796,17 +779,27 @@
           <w:lang w:val="en-US"/>
         </w:rPr>
       </w:pPr>
+    </w:p>
+    <w:p>
+      <w:pPr>
+        <w:spacing w:after="160" w:line="259" w:lineRule="auto"/>
+        <w:ind w:left="-1276"/>
+      </w:pPr>
+    </w:p>
+    <w:p>
+      <w:pPr>
+        <w:spacing w:after="160" w:line="259" w:lineRule="auto"/>
+        <w:ind w:left="-1276"/>
+      </w:pPr>
       <w:r>
         <w:rPr>
           <w:noProof/>
-          <w:lang w:val="en-US"/>
-        </w:rPr>
-        <w:lastRenderedPageBreak/>
+        </w:rPr>
         <w:drawing>
-          <wp:inline distT="0" distB="0" distL="0" distR="0" wp14:anchorId="12ABA787" wp14:editId="2DD0D94C">
-            <wp:extent cx="4540195" cy="724215"/>
-            <wp:effectExtent l="0" t="0" r="0" b="0"/>
-            <wp:docPr id="1789510928" name="Рисунок 3"/>
+          <wp:inline distT="0" distB="0" distL="0" distR="0" wp14:anchorId="52140C52" wp14:editId="2F0029DB">
+            <wp:extent cx="5934710" cy="344805"/>
+            <wp:effectExtent l="0" t="0" r="8890" b="0"/>
+            <wp:docPr id="260690429" name="Рисунок 4"/>
             <wp:cNvGraphicFramePr>
               <a:graphicFrameLocks xmlns:a="http://schemas.openxmlformats.org/drawingml/2006/main" noChangeAspect="1"/>
             </wp:cNvGraphicFramePr>
@@ -814,13 +807,13 @@
               <a:graphicData uri="http://schemas.openxmlformats.org/drawingml/2006/picture">
                 <pic:pic xmlns:pic="http://schemas.openxmlformats.org/drawingml/2006/picture">
                   <pic:nvPicPr>
-                    <pic:cNvPr id="0" name="Picture 17"/>
+                    <pic:cNvPr id="0" name="Picture 4"/>
                     <pic:cNvPicPr>
                       <a:picLocks noChangeAspect="1" noChangeArrowheads="1"/>
                     </pic:cNvPicPr>
                   </pic:nvPicPr>
                   <pic:blipFill>
-                    <a:blip r:embed="rId9">
+                    <a:blip r:embed="rId8">
                       <a:extLst>
                         <a:ext uri="{28A0092B-C50C-407E-A947-70E740481C1C}">
                           <a14:useLocalDpi xmlns:a14="http://schemas.microsoft.com/office/drawing/2010/main" val="0"/>
@@ -835,7 +828,7 @@
                   <pic:spPr bwMode="auto">
                     <a:xfrm>
                       <a:off x="0" y="0"/>
-                      <a:ext cx="4566242" cy="728370"/>
+                      <a:ext cx="5934710" cy="344805"/>
                     </a:xfrm>
                     <a:prstGeom prst="rect">
                       <a:avLst/>
@@ -856,20 +849,16 @@
       <w:pPr>
         <w:spacing w:after="160" w:line="259" w:lineRule="auto"/>
         <w:ind w:left="-1276"/>
-        <w:rPr>
-          <w:lang w:val="en-US"/>
-        </w:rPr>
       </w:pPr>
       <w:r>
         <w:rPr>
           <w:noProof/>
-          <w:lang w:val="en-US"/>
         </w:rPr>
         <w:drawing>
-          <wp:inline distT="0" distB="0" distL="0" distR="0" wp14:anchorId="432AC097" wp14:editId="795D7C63">
-            <wp:extent cx="5324475" cy="1590602"/>
-            <wp:effectExtent l="0" t="0" r="0" b="0"/>
-            <wp:docPr id="747243215" name="Рисунок 10"/>
+          <wp:inline distT="0" distB="0" distL="0" distR="0" wp14:anchorId="6F35E8D5" wp14:editId="145CF502">
+            <wp:extent cx="5339715" cy="3174521"/>
+            <wp:effectExtent l="0" t="0" r="0" b="6985"/>
+            <wp:docPr id="1830493621" name="Рисунок 11"/>
             <wp:cNvGraphicFramePr>
               <a:graphicFrameLocks xmlns:a="http://schemas.openxmlformats.org/drawingml/2006/main" noChangeAspect="1"/>
             </wp:cNvGraphicFramePr>
@@ -877,7 +866,76 @@
               <a:graphicData uri="http://schemas.openxmlformats.org/drawingml/2006/picture">
                 <pic:pic xmlns:pic="http://schemas.openxmlformats.org/drawingml/2006/picture">
                   <pic:nvPicPr>
-                    <pic:cNvPr id="0" name="Picture 24"/>
+                    <pic:cNvPr id="0" name="Picture 11"/>
+                    <pic:cNvPicPr>
+                      <a:picLocks noChangeAspect="1" noChangeArrowheads="1"/>
+                    </pic:cNvPicPr>
+                  </pic:nvPicPr>
+                  <pic:blipFill>
+                    <a:blip r:embed="rId9" cstate="print">
+                      <a:extLst>
+                        <a:ext uri="{28A0092B-C50C-407E-A947-70E740481C1C}">
+                          <a14:useLocalDpi xmlns:a14="http://schemas.microsoft.com/office/drawing/2010/main" val="0"/>
+                        </a:ext>
+                      </a:extLst>
+                    </a:blip>
+                    <a:srcRect/>
+                    <a:stretch>
+                      <a:fillRect/>
+                    </a:stretch>
+                  </pic:blipFill>
+                  <pic:spPr bwMode="auto">
+                    <a:xfrm>
+                      <a:off x="0" y="0"/>
+                      <a:ext cx="5364013" cy="3188967"/>
+                    </a:xfrm>
+                    <a:prstGeom prst="rect">
+                      <a:avLst/>
+                    </a:prstGeom>
+                    <a:noFill/>
+                    <a:ln>
+                      <a:noFill/>
+                    </a:ln>
+                  </pic:spPr>
+                </pic:pic>
+              </a:graphicData>
+            </a:graphic>
+          </wp:inline>
+        </w:drawing>
+      </w:r>
+    </w:p>
+    <w:p>
+      <w:pPr>
+        <w:spacing w:after="160" w:line="259" w:lineRule="auto"/>
+        <w:ind w:left="-1276"/>
+        <w:rPr>
+          <w:lang w:val="en-US"/>
+        </w:rPr>
+      </w:pPr>
+      <w:r>
+        <w:t>Результат:</w:t>
+      </w:r>
+      <w:r>
+        <w:br/>
+      </w:r>
+      <w:r>
+        <w:rPr>
+          <w:noProof/>
+          <w:lang w:val="en-US"/>
+        </w:rPr>
+        <w:drawing>
+          <wp:inline distT="0" distB="0" distL="0" distR="0" wp14:anchorId="79D03755" wp14:editId="2B416AFF">
+            <wp:extent cx="1742536" cy="849553"/>
+            <wp:effectExtent l="0" t="0" r="0" b="8255"/>
+            <wp:docPr id="813755653" name="Рисунок 12"/>
+            <wp:cNvGraphicFramePr>
+              <a:graphicFrameLocks xmlns:a="http://schemas.openxmlformats.org/drawingml/2006/main" noChangeAspect="1"/>
+            </wp:cNvGraphicFramePr>
+            <a:graphic xmlns:a="http://schemas.openxmlformats.org/drawingml/2006/main">
+              <a:graphicData uri="http://schemas.openxmlformats.org/drawingml/2006/picture">
+                <pic:pic xmlns:pic="http://schemas.openxmlformats.org/drawingml/2006/picture">
+                  <pic:nvPicPr>
+                    <pic:cNvPr id="0" name="Picture 12"/>
                     <pic:cNvPicPr>
                       <a:picLocks noChangeAspect="1" noChangeArrowheads="1"/>
                     </pic:cNvPicPr>
@@ -898,7 +956,7 @@
                   <pic:spPr bwMode="auto">
                     <a:xfrm>
                       <a:off x="0" y="0"/>
-                      <a:ext cx="5363436" cy="1602241"/>
+                      <a:ext cx="1760653" cy="858386"/>
                     </a:xfrm>
                     <a:prstGeom prst="rect">
                       <a:avLst/>
@@ -914,25 +972,18 @@
           </wp:inline>
         </w:drawing>
       </w:r>
-    </w:p>
-    <w:p>
-      <w:pPr>
-        <w:spacing w:after="160" w:line="259" w:lineRule="auto"/>
-        <w:ind w:left="-1276"/>
-        <w:rPr>
-          <w:lang w:val="en-US"/>
-        </w:rPr>
-      </w:pPr>
+      <w:r>
+        <w:br/>
+      </w:r>
       <w:r>
         <w:rPr>
           <w:noProof/>
-          <w:lang w:val="en-US"/>
         </w:rPr>
         <w:drawing>
-          <wp:inline distT="0" distB="0" distL="0" distR="0" wp14:anchorId="70B4F322" wp14:editId="6DD5F19F">
-            <wp:extent cx="4688205" cy="4086225"/>
-            <wp:effectExtent l="0" t="0" r="0" b="0"/>
-            <wp:docPr id="1486013167" name="Рисунок 14"/>
+          <wp:inline distT="0" distB="0" distL="0" distR="0" wp14:anchorId="01C3D12E" wp14:editId="11F02CC8">
+            <wp:extent cx="2415396" cy="584185"/>
+            <wp:effectExtent l="0" t="0" r="4445" b="6985"/>
+            <wp:docPr id="1070793888" name="Рисунок 13"/>
             <wp:cNvGraphicFramePr>
               <a:graphicFrameLocks xmlns:a="http://schemas.openxmlformats.org/drawingml/2006/main" noChangeAspect="1"/>
             </wp:cNvGraphicFramePr>
@@ -940,13 +991,13 @@
               <a:graphicData uri="http://schemas.openxmlformats.org/drawingml/2006/picture">
                 <pic:pic xmlns:pic="http://schemas.openxmlformats.org/drawingml/2006/picture">
                   <pic:nvPicPr>
-                    <pic:cNvPr id="0" name="Picture 28"/>
+                    <pic:cNvPr id="0" name="Picture 13"/>
                     <pic:cNvPicPr>
                       <a:picLocks noChangeAspect="1" noChangeArrowheads="1"/>
                     </pic:cNvPicPr>
                   </pic:nvPicPr>
                   <pic:blipFill>
-                    <a:blip r:embed="rId11" cstate="print">
+                    <a:blip r:embed="rId11">
                       <a:extLst>
                         <a:ext uri="{28A0092B-C50C-407E-A947-70E740481C1C}">
                           <a14:useLocalDpi xmlns:a14="http://schemas.microsoft.com/office/drawing/2010/main" val="0"/>
@@ -961,7 +1012,7 @@
                   <pic:spPr bwMode="auto">
                     <a:xfrm>
                       <a:off x="0" y="0"/>
-                      <a:ext cx="4688717" cy="4086671"/>
+                      <a:ext cx="2443219" cy="590914"/>
                     </a:xfrm>
                     <a:prstGeom prst="rect">
                       <a:avLst/>
@@ -981,21 +1032,26 @@
     <w:p>
       <w:pPr>
         <w:spacing w:after="160" w:line="259" w:lineRule="auto"/>
+      </w:pPr>
+      <w:r>
+        <w:br w:type="page"/>
+      </w:r>
+    </w:p>
+    <w:p>
+      <w:pPr>
+        <w:spacing w:after="160" w:line="259" w:lineRule="auto"/>
         <w:ind w:left="-1276"/>
-        <w:rPr>
-          <w:lang w:val="en-US"/>
-        </w:rPr>
       </w:pPr>
       <w:r>
         <w:rPr>
           <w:noProof/>
-          <w:lang w:val="en-US"/>
-        </w:rPr>
+        </w:rPr>
+        <w:lastRenderedPageBreak/>
         <w:drawing>
-          <wp:inline distT="0" distB="0" distL="0" distR="0" wp14:anchorId="17D6AF28" wp14:editId="5FF718A9">
-            <wp:extent cx="7000875" cy="1905000"/>
-            <wp:effectExtent l="0" t="0" r="0" b="0"/>
-            <wp:docPr id="254337582" name="Рисунок 9"/>
+          <wp:inline distT="0" distB="0" distL="0" distR="0" wp14:anchorId="5BF4A876" wp14:editId="1410171D">
+            <wp:extent cx="6392173" cy="311785"/>
+            <wp:effectExtent l="0" t="0" r="8890" b="0"/>
+            <wp:docPr id="1615265117" name="Рисунок 3"/>
             <wp:cNvGraphicFramePr>
               <a:graphicFrameLocks xmlns:a="http://schemas.openxmlformats.org/drawingml/2006/main" noChangeAspect="1"/>
             </wp:cNvGraphicFramePr>
@@ -1003,7 +1059,7 @@
               <a:graphicData uri="http://schemas.openxmlformats.org/drawingml/2006/picture">
                 <pic:pic xmlns:pic="http://schemas.openxmlformats.org/drawingml/2006/picture">
                   <pic:nvPicPr>
-                    <pic:cNvPr id="0" name="Picture 23"/>
+                    <pic:cNvPr id="0" name="Picture 3"/>
                     <pic:cNvPicPr>
                       <a:picLocks noChangeAspect="1" noChangeArrowheads="1"/>
                     </pic:cNvPicPr>
@@ -1024,7 +1080,7 @@
                   <pic:spPr bwMode="auto">
                     <a:xfrm>
                       <a:off x="0" y="0"/>
-                      <a:ext cx="7000875" cy="1905000"/>
+                      <a:ext cx="6397395" cy="312040"/>
                     </a:xfrm>
                     <a:prstGeom prst="rect">
                       <a:avLst/>
@@ -1047,23 +1103,14 @@
         <w:ind w:left="-1276"/>
       </w:pPr>
       <w:r>
-        <w:t>Результат (исключение):</w:t>
-      </w:r>
-    </w:p>
-    <w:p>
-      <w:pPr>
-        <w:spacing w:after="160" w:line="259" w:lineRule="auto"/>
-        <w:ind w:left="-1276"/>
-      </w:pPr>
-      <w:r>
         <w:rPr>
           <w:noProof/>
         </w:rPr>
         <w:drawing>
-          <wp:inline distT="0" distB="0" distL="0" distR="0" wp14:anchorId="451A5AFA" wp14:editId="032B7B37">
-            <wp:extent cx="3333750" cy="593279"/>
+          <wp:inline distT="0" distB="0" distL="0" distR="0" wp14:anchorId="3388F5B5" wp14:editId="159BBFD7">
+            <wp:extent cx="5695950" cy="5609811"/>
             <wp:effectExtent l="0" t="0" r="0" b="0"/>
-            <wp:docPr id="1341266290" name="Рисунок 11"/>
+            <wp:docPr id="4484471" name="Рисунок 1"/>
             <wp:cNvGraphicFramePr>
               <a:graphicFrameLocks xmlns:a="http://schemas.openxmlformats.org/drawingml/2006/main" noChangeAspect="1"/>
             </wp:cNvGraphicFramePr>
@@ -1071,13 +1118,13 @@
               <a:graphicData uri="http://schemas.openxmlformats.org/drawingml/2006/picture">
                 <pic:pic xmlns:pic="http://schemas.openxmlformats.org/drawingml/2006/picture">
                   <pic:nvPicPr>
-                    <pic:cNvPr id="0" name="Picture 25"/>
+                    <pic:cNvPr id="0" name="Picture 1"/>
                     <pic:cNvPicPr>
                       <a:picLocks noChangeAspect="1" noChangeArrowheads="1"/>
                     </pic:cNvPicPr>
                   </pic:nvPicPr>
                   <pic:blipFill>
-                    <a:blip r:embed="rId13">
+                    <a:blip r:embed="rId13" cstate="print">
                       <a:extLst>
                         <a:ext uri="{28A0092B-C50C-407E-A947-70E740481C1C}">
                           <a14:useLocalDpi xmlns:a14="http://schemas.microsoft.com/office/drawing/2010/main" val="0"/>
@@ -1092,7 +1139,7 @@
                   <pic:spPr bwMode="auto">
                     <a:xfrm>
                       <a:off x="0" y="0"/>
-                      <a:ext cx="3426170" cy="609726"/>
+                      <a:ext cx="5714663" cy="5628241"/>
                     </a:xfrm>
                     <a:prstGeom prst="rect">
                       <a:avLst/>
@@ -1108,25 +1155,15 @@
           </wp:inline>
         </w:drawing>
       </w:r>
-    </w:p>
-    <w:p>
-      <w:pPr>
-        <w:spacing w:after="160" w:line="259" w:lineRule="auto"/>
-        <w:ind w:left="-1276"/>
-        <w:rPr>
-          <w:lang w:val="en-US"/>
-        </w:rPr>
-      </w:pPr>
       <w:r>
         <w:rPr>
           <w:noProof/>
         </w:rPr>
-        <w:lastRenderedPageBreak/>
         <w:drawing>
-          <wp:inline distT="0" distB="0" distL="0" distR="0" wp14:anchorId="0D590B26" wp14:editId="67E7C0BF">
-            <wp:extent cx="7012940" cy="371475"/>
-            <wp:effectExtent l="0" t="0" r="0" b="9525"/>
-            <wp:docPr id="1245628304" name="Рисунок 21"/>
+          <wp:inline distT="0" distB="0" distL="0" distR="0" wp14:anchorId="2EAF59EE" wp14:editId="57B99178">
+            <wp:extent cx="5534025" cy="3676385"/>
+            <wp:effectExtent l="0" t="0" r="0" b="0"/>
+            <wp:docPr id="290234451" name="Рисунок 2"/>
             <wp:cNvGraphicFramePr>
               <a:graphicFrameLocks xmlns:a="http://schemas.openxmlformats.org/drawingml/2006/main" noChangeAspect="1"/>
             </wp:cNvGraphicFramePr>
@@ -1134,7 +1171,7 @@
               <a:graphicData uri="http://schemas.openxmlformats.org/drawingml/2006/picture">
                 <pic:pic xmlns:pic="http://schemas.openxmlformats.org/drawingml/2006/picture">
                   <pic:nvPicPr>
-                    <pic:cNvPr id="0" name="Picture 35"/>
+                    <pic:cNvPr id="0" name="Picture 2"/>
                     <pic:cNvPicPr>
                       <a:picLocks noChangeAspect="1" noChangeArrowheads="1"/>
                     </pic:cNvPicPr>
@@ -1155,7 +1192,7 @@
                   <pic:spPr bwMode="auto">
                     <a:xfrm>
                       <a:off x="0" y="0"/>
-                      <a:ext cx="7019440" cy="371819"/>
+                      <a:ext cx="5552294" cy="3688521"/>
                     </a:xfrm>
                     <a:prstGeom prst="rect">
                       <a:avLst/>
@@ -1176,20 +1213,26 @@
       <w:pPr>
         <w:spacing w:after="160" w:line="259" w:lineRule="auto"/>
         <w:ind w:left="-1276"/>
-        <w:rPr>
-          <w:lang w:val="en-US"/>
-        </w:rPr>
+      </w:pPr>
+      <w:r>
+        <w:lastRenderedPageBreak/>
+        <w:t>Результат:</w:t>
+      </w:r>
+    </w:p>
+    <w:p>
+      <w:pPr>
+        <w:spacing w:after="160" w:line="259" w:lineRule="auto"/>
+        <w:ind w:left="-1276"/>
       </w:pPr>
       <w:r>
         <w:rPr>
           <w:noProof/>
-          <w:lang w:val="en-US"/>
         </w:rPr>
         <w:drawing>
-          <wp:inline distT="0" distB="0" distL="0" distR="0" wp14:anchorId="42890366" wp14:editId="11AA511A">
-            <wp:extent cx="4105275" cy="690245"/>
-            <wp:effectExtent l="0" t="0" r="9525" b="0"/>
-            <wp:docPr id="10677910" name="Рисунок 17"/>
+          <wp:inline distT="0" distB="0" distL="0" distR="0" wp14:anchorId="15D7409A" wp14:editId="2CEED77C">
+            <wp:extent cx="2286000" cy="3252506"/>
+            <wp:effectExtent l="0" t="0" r="0" b="0"/>
+            <wp:docPr id="1001931857" name="Рисунок 6"/>
             <wp:cNvGraphicFramePr>
               <a:graphicFrameLocks xmlns:a="http://schemas.openxmlformats.org/drawingml/2006/main" noChangeAspect="1"/>
             </wp:cNvGraphicFramePr>
@@ -1197,13 +1240,13 @@
               <a:graphicData uri="http://schemas.openxmlformats.org/drawingml/2006/picture">
                 <pic:pic xmlns:pic="http://schemas.openxmlformats.org/drawingml/2006/picture">
                   <pic:nvPicPr>
-                    <pic:cNvPr id="0" name="Picture 31"/>
+                    <pic:cNvPr id="0" name="Picture 6"/>
                     <pic:cNvPicPr>
                       <a:picLocks noChangeAspect="1" noChangeArrowheads="1"/>
                     </pic:cNvPicPr>
                   </pic:nvPicPr>
                   <pic:blipFill>
-                    <a:blip r:embed="rId15" cstate="print">
+                    <a:blip r:embed="rId15">
                       <a:extLst>
                         <a:ext uri="{28A0092B-C50C-407E-A947-70E740481C1C}">
                           <a14:useLocalDpi xmlns:a14="http://schemas.microsoft.com/office/drawing/2010/main" val="0"/>
@@ -1218,7 +1261,7 @@
                   <pic:spPr bwMode="auto">
                     <a:xfrm>
                       <a:off x="0" y="0"/>
-                      <a:ext cx="4194679" cy="705277"/>
+                      <a:ext cx="2296293" cy="3267150"/>
                     </a:xfrm>
                     <a:prstGeom prst="rect">
                       <a:avLst/>
@@ -1234,25 +1277,18 @@
           </wp:inline>
         </w:drawing>
       </w:r>
-    </w:p>
-    <w:p>
-      <w:pPr>
-        <w:spacing w:after="160" w:line="259" w:lineRule="auto"/>
-        <w:ind w:left="-1276"/>
-        <w:rPr>
-          <w:lang w:val="en-US"/>
-        </w:rPr>
-      </w:pPr>
+      <w:r>
+        <w:br/>
+      </w:r>
       <w:r>
         <w:rPr>
           <w:noProof/>
-          <w:lang w:val="en-US"/>
         </w:rPr>
         <w:drawing>
-          <wp:inline distT="0" distB="0" distL="0" distR="0" wp14:anchorId="4BAF25D8" wp14:editId="66237618">
-            <wp:extent cx="5600700" cy="4067810"/>
-            <wp:effectExtent l="0" t="0" r="0" b="8890"/>
-            <wp:docPr id="317943324" name="Рисунок 22"/>
+          <wp:inline distT="0" distB="0" distL="0" distR="0" wp14:anchorId="0B95A824" wp14:editId="050B5B38">
+            <wp:extent cx="2182483" cy="3170548"/>
+            <wp:effectExtent l="0" t="0" r="0" b="0"/>
+            <wp:docPr id="1870872568" name="Рисунок 8"/>
             <wp:cNvGraphicFramePr>
               <a:graphicFrameLocks xmlns:a="http://schemas.openxmlformats.org/drawingml/2006/main" noChangeAspect="1"/>
             </wp:cNvGraphicFramePr>
@@ -1260,13 +1296,13 @@
               <a:graphicData uri="http://schemas.openxmlformats.org/drawingml/2006/picture">
                 <pic:pic xmlns:pic="http://schemas.openxmlformats.org/drawingml/2006/picture">
                   <pic:nvPicPr>
-                    <pic:cNvPr id="0" name="Picture 36"/>
+                    <pic:cNvPr id="0" name="Picture 8"/>
                     <pic:cNvPicPr>
                       <a:picLocks noChangeAspect="1" noChangeArrowheads="1"/>
                     </pic:cNvPicPr>
                   </pic:nvPicPr>
                   <pic:blipFill>
-                    <a:blip r:embed="rId16" cstate="print">
+                    <a:blip r:embed="rId16">
                       <a:extLst>
                         <a:ext uri="{28A0092B-C50C-407E-A947-70E740481C1C}">
                           <a14:useLocalDpi xmlns:a14="http://schemas.microsoft.com/office/drawing/2010/main" val="0"/>
@@ -1281,663 +1317,7 @@
                   <pic:spPr bwMode="auto">
                     <a:xfrm>
                       <a:off x="0" y="0"/>
-                      <a:ext cx="5617561" cy="4080056"/>
-                    </a:xfrm>
-                    <a:prstGeom prst="rect">
-                      <a:avLst/>
-                    </a:prstGeom>
-                    <a:noFill/>
-                    <a:ln>
-                      <a:noFill/>
-                    </a:ln>
-                  </pic:spPr>
-                </pic:pic>
-              </a:graphicData>
-            </a:graphic>
-          </wp:inline>
-        </w:drawing>
-      </w:r>
-    </w:p>
-    <w:p>
-      <w:pPr>
-        <w:spacing w:after="160" w:line="259" w:lineRule="auto"/>
-        <w:ind w:left="-1276"/>
-        <w:rPr>
-          <w:lang w:val="en-US"/>
-        </w:rPr>
-      </w:pPr>
-      <w:r>
-        <w:rPr>
-          <w:noProof/>
-          <w:lang w:val="en-US"/>
-        </w:rPr>
-        <w:drawing>
-          <wp:inline distT="0" distB="0" distL="0" distR="0" wp14:anchorId="1948A15A" wp14:editId="356E0AA7">
-            <wp:extent cx="5543550" cy="4239260"/>
-            <wp:effectExtent l="0" t="0" r="0" b="8890"/>
-            <wp:docPr id="1318265618" name="Рисунок 20"/>
-            <wp:cNvGraphicFramePr>
-              <a:graphicFrameLocks xmlns:a="http://schemas.openxmlformats.org/drawingml/2006/main" noChangeAspect="1"/>
-            </wp:cNvGraphicFramePr>
-            <a:graphic xmlns:a="http://schemas.openxmlformats.org/drawingml/2006/main">
-              <a:graphicData uri="http://schemas.openxmlformats.org/drawingml/2006/picture">
-                <pic:pic xmlns:pic="http://schemas.openxmlformats.org/drawingml/2006/picture">
-                  <pic:nvPicPr>
-                    <pic:cNvPr id="0" name="Picture 34"/>
-                    <pic:cNvPicPr>
-                      <a:picLocks noChangeAspect="1" noChangeArrowheads="1"/>
-                    </pic:cNvPicPr>
-                  </pic:nvPicPr>
-                  <pic:blipFill>
-                    <a:blip r:embed="rId17" cstate="print">
-                      <a:extLst>
-                        <a:ext uri="{28A0092B-C50C-407E-A947-70E740481C1C}">
-                          <a14:useLocalDpi xmlns:a14="http://schemas.microsoft.com/office/drawing/2010/main" val="0"/>
-                        </a:ext>
-                      </a:extLst>
-                    </a:blip>
-                    <a:srcRect/>
-                    <a:stretch>
-                      <a:fillRect/>
-                    </a:stretch>
-                  </pic:blipFill>
-                  <pic:spPr bwMode="auto">
-                    <a:xfrm>
-                      <a:off x="0" y="0"/>
-                      <a:ext cx="5570736" cy="4260050"/>
-                    </a:xfrm>
-                    <a:prstGeom prst="rect">
-                      <a:avLst/>
-                    </a:prstGeom>
-                    <a:noFill/>
-                    <a:ln>
-                      <a:noFill/>
-                    </a:ln>
-                  </pic:spPr>
-                </pic:pic>
-              </a:graphicData>
-            </a:graphic>
-          </wp:inline>
-        </w:drawing>
-      </w:r>
-    </w:p>
-    <w:p>
-      <w:pPr>
-        <w:spacing w:after="160" w:line="259" w:lineRule="auto"/>
-        <w:ind w:left="-1276"/>
-      </w:pPr>
-      <w:r>
-        <w:rPr>
-          <w:noProof/>
-        </w:rPr>
-        <w:lastRenderedPageBreak/>
-        <w:drawing>
-          <wp:inline distT="0" distB="0" distL="0" distR="0" wp14:anchorId="2ABFAB07" wp14:editId="7A79B82E">
-            <wp:extent cx="6705600" cy="1418987"/>
-            <wp:effectExtent l="0" t="0" r="0" b="0"/>
-            <wp:docPr id="917726721" name="Рисунок 23"/>
-            <wp:cNvGraphicFramePr>
-              <a:graphicFrameLocks xmlns:a="http://schemas.openxmlformats.org/drawingml/2006/main" noChangeAspect="1"/>
-            </wp:cNvGraphicFramePr>
-            <a:graphic xmlns:a="http://schemas.openxmlformats.org/drawingml/2006/main">
-              <a:graphicData uri="http://schemas.openxmlformats.org/drawingml/2006/picture">
-                <pic:pic xmlns:pic="http://schemas.openxmlformats.org/drawingml/2006/picture">
-                  <pic:nvPicPr>
-                    <pic:cNvPr id="0" name="Picture 37"/>
-                    <pic:cNvPicPr>
-                      <a:picLocks noChangeAspect="1" noChangeArrowheads="1"/>
-                    </pic:cNvPicPr>
-                  </pic:nvPicPr>
-                  <pic:blipFill>
-                    <a:blip r:embed="rId18" cstate="print">
-                      <a:extLst>
-                        <a:ext uri="{28A0092B-C50C-407E-A947-70E740481C1C}">
-                          <a14:useLocalDpi xmlns:a14="http://schemas.microsoft.com/office/drawing/2010/main" val="0"/>
-                        </a:ext>
-                      </a:extLst>
-                    </a:blip>
-                    <a:srcRect/>
-                    <a:stretch>
-                      <a:fillRect/>
-                    </a:stretch>
-                  </pic:blipFill>
-                  <pic:spPr bwMode="auto">
-                    <a:xfrm>
-                      <a:off x="0" y="0"/>
-                      <a:ext cx="6720211" cy="1422079"/>
-                    </a:xfrm>
-                    <a:prstGeom prst="rect">
-                      <a:avLst/>
-                    </a:prstGeom>
-                    <a:noFill/>
-                    <a:ln>
-                      <a:noFill/>
-                    </a:ln>
-                  </pic:spPr>
-                </pic:pic>
-              </a:graphicData>
-            </a:graphic>
-          </wp:inline>
-        </w:drawing>
-      </w:r>
-    </w:p>
-    <w:p>
-      <w:pPr>
-        <w:spacing w:after="160" w:line="259" w:lineRule="auto"/>
-        <w:ind w:left="-1276"/>
-      </w:pPr>
-      <w:r>
-        <w:t>Результат:</w:t>
-      </w:r>
-    </w:p>
-    <w:p>
-      <w:pPr>
-        <w:spacing w:after="160" w:line="259" w:lineRule="auto"/>
-        <w:ind w:left="-1276"/>
-      </w:pPr>
-      <w:r>
-        <w:rPr>
-          <w:noProof/>
-        </w:rPr>
-        <w:drawing>
-          <wp:inline distT="0" distB="0" distL="0" distR="0" wp14:anchorId="32DB6824" wp14:editId="24A6D9E6">
-            <wp:extent cx="2350699" cy="520700"/>
-            <wp:effectExtent l="0" t="0" r="0" b="0"/>
-            <wp:docPr id="1411132850" name="Рисунок 25"/>
-            <wp:cNvGraphicFramePr>
-              <a:graphicFrameLocks xmlns:a="http://schemas.openxmlformats.org/drawingml/2006/main" noChangeAspect="1"/>
-            </wp:cNvGraphicFramePr>
-            <a:graphic xmlns:a="http://schemas.openxmlformats.org/drawingml/2006/main">
-              <a:graphicData uri="http://schemas.openxmlformats.org/drawingml/2006/picture">
-                <pic:pic xmlns:pic="http://schemas.openxmlformats.org/drawingml/2006/picture">
-                  <pic:nvPicPr>
-                    <pic:cNvPr id="0" name="Picture 39"/>
-                    <pic:cNvPicPr>
-                      <a:picLocks noChangeAspect="1" noChangeArrowheads="1"/>
-                    </pic:cNvPicPr>
-                  </pic:nvPicPr>
-                  <pic:blipFill>
-                    <a:blip r:embed="rId19" cstate="print">
-                      <a:extLst>
-                        <a:ext uri="{28A0092B-C50C-407E-A947-70E740481C1C}">
-                          <a14:useLocalDpi xmlns:a14="http://schemas.microsoft.com/office/drawing/2010/main" val="0"/>
-                        </a:ext>
-                      </a:extLst>
-                    </a:blip>
-                    <a:srcRect/>
-                    <a:stretch>
-                      <a:fillRect/>
-                    </a:stretch>
-                  </pic:blipFill>
-                  <pic:spPr bwMode="auto">
-                    <a:xfrm>
-                      <a:off x="0" y="0"/>
-                      <a:ext cx="2402006" cy="532065"/>
-                    </a:xfrm>
-                    <a:prstGeom prst="rect">
-                      <a:avLst/>
-                    </a:prstGeom>
-                    <a:noFill/>
-                    <a:ln>
-                      <a:noFill/>
-                    </a:ln>
-                  </pic:spPr>
-                </pic:pic>
-              </a:graphicData>
-            </a:graphic>
-          </wp:inline>
-        </w:drawing>
-      </w:r>
-    </w:p>
-    <w:p>
-      <w:pPr>
-        <w:spacing w:after="160" w:line="259" w:lineRule="auto"/>
-      </w:pPr>
-      <w:r>
-        <w:br w:type="page"/>
-      </w:r>
-    </w:p>
-    <w:p>
-      <w:pPr>
-        <w:spacing w:after="160" w:line="259" w:lineRule="auto"/>
-        <w:ind w:left="-1276"/>
-        <w:rPr>
-          <w:lang w:val="en-US"/>
-        </w:rPr>
-      </w:pPr>
-      <w:r>
-        <w:rPr>
-          <w:noProof/>
-        </w:rPr>
-        <w:lastRenderedPageBreak/>
-        <w:drawing>
-          <wp:inline distT="0" distB="0" distL="0" distR="0" wp14:anchorId="6E22964D" wp14:editId="680D67EF">
-            <wp:extent cx="4410075" cy="279076"/>
-            <wp:effectExtent l="0" t="0" r="0" b="6985"/>
-            <wp:docPr id="1273588494" name="Рисунок 1"/>
-            <wp:cNvGraphicFramePr>
-              <a:graphicFrameLocks xmlns:a="http://schemas.openxmlformats.org/drawingml/2006/main" noChangeAspect="1"/>
-            </wp:cNvGraphicFramePr>
-            <a:graphic xmlns:a="http://schemas.openxmlformats.org/drawingml/2006/main">
-              <a:graphicData uri="http://schemas.openxmlformats.org/drawingml/2006/picture">
-                <pic:pic xmlns:pic="http://schemas.openxmlformats.org/drawingml/2006/picture">
-                  <pic:nvPicPr>
-                    <pic:cNvPr id="1273588494" name=""/>
-                    <pic:cNvPicPr/>
-                  </pic:nvPicPr>
-                  <pic:blipFill>
-                    <a:blip r:embed="rId20"/>
-                    <a:stretch>
-                      <a:fillRect/>
-                    </a:stretch>
-                  </pic:blipFill>
-                  <pic:spPr>
-                    <a:xfrm>
-                      <a:off x="0" y="0"/>
-                      <a:ext cx="4620054" cy="292364"/>
-                    </a:xfrm>
-                    <a:prstGeom prst="rect">
-                      <a:avLst/>
-                    </a:prstGeom>
-                  </pic:spPr>
-                </pic:pic>
-              </a:graphicData>
-            </a:graphic>
-          </wp:inline>
-        </w:drawing>
-      </w:r>
-    </w:p>
-    <w:p>
-      <w:pPr>
-        <w:spacing w:after="160" w:line="259" w:lineRule="auto"/>
-        <w:ind w:left="-1276"/>
-        <w:rPr>
-          <w:lang w:val="en-US"/>
-        </w:rPr>
-      </w:pPr>
-      <w:r>
-        <w:rPr>
-          <w:noProof/>
-          <w:lang w:val="en-US"/>
-        </w:rPr>
-        <w:drawing>
-          <wp:inline distT="0" distB="0" distL="0" distR="0" wp14:anchorId="57A7ADC0" wp14:editId="123DFC13">
-            <wp:extent cx="6105184" cy="5581650"/>
-            <wp:effectExtent l="0" t="0" r="0" b="0"/>
-            <wp:docPr id="452393812" name="Рисунок 28"/>
-            <wp:cNvGraphicFramePr>
-              <a:graphicFrameLocks xmlns:a="http://schemas.openxmlformats.org/drawingml/2006/main" noChangeAspect="1"/>
-            </wp:cNvGraphicFramePr>
-            <a:graphic xmlns:a="http://schemas.openxmlformats.org/drawingml/2006/main">
-              <a:graphicData uri="http://schemas.openxmlformats.org/drawingml/2006/picture">
-                <pic:pic xmlns:pic="http://schemas.openxmlformats.org/drawingml/2006/picture">
-                  <pic:nvPicPr>
-                    <pic:cNvPr id="0" name="Picture 42"/>
-                    <pic:cNvPicPr>
-                      <a:picLocks noChangeAspect="1" noChangeArrowheads="1"/>
-                    </pic:cNvPicPr>
-                  </pic:nvPicPr>
-                  <pic:blipFill>
-                    <a:blip r:embed="rId21" cstate="print">
-                      <a:extLst>
-                        <a:ext uri="{28A0092B-C50C-407E-A947-70E740481C1C}">
-                          <a14:useLocalDpi xmlns:a14="http://schemas.microsoft.com/office/drawing/2010/main" val="0"/>
-                        </a:ext>
-                      </a:extLst>
-                    </a:blip>
-                    <a:srcRect/>
-                    <a:stretch>
-                      <a:fillRect/>
-                    </a:stretch>
-                  </pic:blipFill>
-                  <pic:spPr bwMode="auto">
-                    <a:xfrm>
-                      <a:off x="0" y="0"/>
-                      <a:ext cx="6133623" cy="5607651"/>
-                    </a:xfrm>
-                    <a:prstGeom prst="rect">
-                      <a:avLst/>
-                    </a:prstGeom>
-                    <a:noFill/>
-                    <a:ln>
-                      <a:noFill/>
-                    </a:ln>
-                  </pic:spPr>
-                </pic:pic>
-              </a:graphicData>
-            </a:graphic>
-          </wp:inline>
-        </w:drawing>
-      </w:r>
-    </w:p>
-    <w:p>
-      <w:pPr>
-        <w:spacing w:after="160" w:line="259" w:lineRule="auto"/>
-        <w:ind w:left="-1276"/>
-        <w:rPr>
-          <w:lang w:val="en-US"/>
-        </w:rPr>
-      </w:pPr>
-      <w:r>
-        <w:rPr>
-          <w:noProof/>
-          <w:lang w:val="en-US"/>
-        </w:rPr>
-        <w:drawing>
-          <wp:inline distT="0" distB="0" distL="0" distR="0" wp14:anchorId="531C2ABA" wp14:editId="3A7BF40C">
-            <wp:extent cx="6750685" cy="2752725"/>
-            <wp:effectExtent l="0" t="0" r="0" b="0"/>
-            <wp:docPr id="23284639" name="Рисунок 29"/>
-            <wp:cNvGraphicFramePr>
-              <a:graphicFrameLocks xmlns:a="http://schemas.openxmlformats.org/drawingml/2006/main" noChangeAspect="1"/>
-            </wp:cNvGraphicFramePr>
-            <a:graphic xmlns:a="http://schemas.openxmlformats.org/drawingml/2006/main">
-              <a:graphicData uri="http://schemas.openxmlformats.org/drawingml/2006/picture">
-                <pic:pic xmlns:pic="http://schemas.openxmlformats.org/drawingml/2006/picture">
-                  <pic:nvPicPr>
-                    <pic:cNvPr id="0" name="Picture 43"/>
-                    <pic:cNvPicPr>
-                      <a:picLocks noChangeAspect="1" noChangeArrowheads="1"/>
-                    </pic:cNvPicPr>
-                  </pic:nvPicPr>
-                  <pic:blipFill>
-                    <a:blip r:embed="rId22" cstate="print">
-                      <a:extLst>
-                        <a:ext uri="{28A0092B-C50C-407E-A947-70E740481C1C}">
-                          <a14:useLocalDpi xmlns:a14="http://schemas.microsoft.com/office/drawing/2010/main" val="0"/>
-                        </a:ext>
-                      </a:extLst>
-                    </a:blip>
-                    <a:srcRect/>
-                    <a:stretch>
-                      <a:fillRect/>
-                    </a:stretch>
-                  </pic:blipFill>
-                  <pic:spPr bwMode="auto">
-                    <a:xfrm>
-                      <a:off x="0" y="0"/>
-                      <a:ext cx="6775638" cy="2762900"/>
-                    </a:xfrm>
-                    <a:prstGeom prst="rect">
-                      <a:avLst/>
-                    </a:prstGeom>
-                    <a:noFill/>
-                    <a:ln>
-                      <a:noFill/>
-                    </a:ln>
-                  </pic:spPr>
-                </pic:pic>
-              </a:graphicData>
-            </a:graphic>
-          </wp:inline>
-        </w:drawing>
-      </w:r>
-    </w:p>
-    <w:p>
-      <w:pPr>
-        <w:spacing w:after="160" w:line="259" w:lineRule="auto"/>
-        <w:rPr>
-          <w:lang w:val="en-US"/>
-        </w:rPr>
-      </w:pPr>
-      <w:r>
-        <w:rPr>
-          <w:lang w:val="en-US"/>
-        </w:rPr>
-        <w:br w:type="page"/>
-      </w:r>
-    </w:p>
-    <w:p>
-      <w:pPr>
-        <w:spacing w:after="160" w:line="259" w:lineRule="auto"/>
-        <w:ind w:left="-1276"/>
-        <w:rPr>
-          <w:lang w:val="en-US"/>
-        </w:rPr>
-      </w:pPr>
-      <w:r>
-        <w:rPr>
-          <w:noProof/>
-        </w:rPr>
-        <w:lastRenderedPageBreak/>
-        <w:drawing>
-          <wp:inline distT="0" distB="0" distL="0" distR="0" wp14:anchorId="5BDAF0B5" wp14:editId="79513A60">
-            <wp:extent cx="4410075" cy="279076"/>
-            <wp:effectExtent l="0" t="0" r="0" b="6985"/>
-            <wp:docPr id="1440782928" name="Рисунок 1440782928"/>
-            <wp:cNvGraphicFramePr>
-              <a:graphicFrameLocks xmlns:a="http://schemas.openxmlformats.org/drawingml/2006/main" noChangeAspect="1"/>
-            </wp:cNvGraphicFramePr>
-            <a:graphic xmlns:a="http://schemas.openxmlformats.org/drawingml/2006/main">
-              <a:graphicData uri="http://schemas.openxmlformats.org/drawingml/2006/picture">
-                <pic:pic xmlns:pic="http://schemas.openxmlformats.org/drawingml/2006/picture">
-                  <pic:nvPicPr>
-                    <pic:cNvPr id="1273588494" name=""/>
-                    <pic:cNvPicPr/>
-                  </pic:nvPicPr>
-                  <pic:blipFill>
-                    <a:blip r:embed="rId20"/>
-                    <a:stretch>
-                      <a:fillRect/>
-                    </a:stretch>
-                  </pic:blipFill>
-                  <pic:spPr>
-                    <a:xfrm>
-                      <a:off x="0" y="0"/>
-                      <a:ext cx="4620054" cy="292364"/>
-                    </a:xfrm>
-                    <a:prstGeom prst="rect">
-                      <a:avLst/>
-                    </a:prstGeom>
-                  </pic:spPr>
-                </pic:pic>
-              </a:graphicData>
-            </a:graphic>
-          </wp:inline>
-        </w:drawing>
-      </w:r>
-    </w:p>
-    <w:p>
-      <w:pPr>
-        <w:spacing w:after="160" w:line="259" w:lineRule="auto"/>
-        <w:ind w:left="-1276"/>
-        <w:rPr>
-          <w:lang w:val="en-US"/>
-        </w:rPr>
-      </w:pPr>
-      <w:r>
-        <w:rPr>
-          <w:noProof/>
-          <w:lang w:val="en-US"/>
-        </w:rPr>
-        <w:drawing>
-          <wp:inline distT="0" distB="0" distL="0" distR="0" wp14:anchorId="4296BDE5" wp14:editId="103EC301">
-            <wp:extent cx="6505575" cy="6292850"/>
-            <wp:effectExtent l="0" t="0" r="0" b="0"/>
-            <wp:docPr id="1708218466" name="Рисунок 1"/>
-            <wp:cNvGraphicFramePr>
-              <a:graphicFrameLocks xmlns:a="http://schemas.openxmlformats.org/drawingml/2006/main" noChangeAspect="1"/>
-            </wp:cNvGraphicFramePr>
-            <a:graphic xmlns:a="http://schemas.openxmlformats.org/drawingml/2006/main">
-              <a:graphicData uri="http://schemas.openxmlformats.org/drawingml/2006/picture">
-                <pic:pic xmlns:pic="http://schemas.openxmlformats.org/drawingml/2006/picture">
-                  <pic:nvPicPr>
-                    <pic:cNvPr id="0" name="Picture 1"/>
-                    <pic:cNvPicPr>
-                      <a:picLocks noChangeAspect="1" noChangeArrowheads="1"/>
-                    </pic:cNvPicPr>
-                  </pic:nvPicPr>
-                  <pic:blipFill>
-                    <a:blip r:embed="rId23">
-                      <a:extLst>
-                        <a:ext uri="{28A0092B-C50C-407E-A947-70E740481C1C}">
-                          <a14:useLocalDpi xmlns:a14="http://schemas.microsoft.com/office/drawing/2010/main" val="0"/>
-                        </a:ext>
-                      </a:extLst>
-                    </a:blip>
-                    <a:srcRect/>
-                    <a:stretch>
-                      <a:fillRect/>
-                    </a:stretch>
-                  </pic:blipFill>
-                  <pic:spPr bwMode="auto">
-                    <a:xfrm>
-                      <a:off x="0" y="0"/>
-                      <a:ext cx="6511463" cy="6298545"/>
-                    </a:xfrm>
-                    <a:prstGeom prst="rect">
-                      <a:avLst/>
-                    </a:prstGeom>
-                    <a:noFill/>
-                    <a:ln>
-                      <a:noFill/>
-                    </a:ln>
-                  </pic:spPr>
-                </pic:pic>
-              </a:graphicData>
-            </a:graphic>
-          </wp:inline>
-        </w:drawing>
-      </w:r>
-    </w:p>
-    <w:p>
-      <w:pPr>
-        <w:spacing w:after="160" w:line="259" w:lineRule="auto"/>
-        <w:ind w:left="-1276"/>
-        <w:rPr>
-          <w:lang w:val="en-US"/>
-        </w:rPr>
-      </w:pPr>
-      <w:r>
-        <w:rPr>
-          <w:noProof/>
-          <w:lang w:val="en-US"/>
-        </w:rPr>
-        <w:drawing>
-          <wp:inline distT="0" distB="0" distL="0" distR="0" wp14:anchorId="3D229398" wp14:editId="5D843E75">
-            <wp:extent cx="5940425" cy="2422325"/>
-            <wp:effectExtent l="0" t="0" r="0" b="0"/>
-            <wp:docPr id="1661268260" name="Рисунок 1661268260"/>
-            <wp:cNvGraphicFramePr>
-              <a:graphicFrameLocks xmlns:a="http://schemas.openxmlformats.org/drawingml/2006/main" noChangeAspect="1"/>
-            </wp:cNvGraphicFramePr>
-            <a:graphic xmlns:a="http://schemas.openxmlformats.org/drawingml/2006/main">
-              <a:graphicData uri="http://schemas.openxmlformats.org/drawingml/2006/picture">
-                <pic:pic xmlns:pic="http://schemas.openxmlformats.org/drawingml/2006/picture">
-                  <pic:nvPicPr>
-                    <pic:cNvPr id="0" name="Picture 43"/>
-                    <pic:cNvPicPr>
-                      <a:picLocks noChangeAspect="1" noChangeArrowheads="1"/>
-                    </pic:cNvPicPr>
-                  </pic:nvPicPr>
-                  <pic:blipFill>
-                    <a:blip r:embed="rId22" cstate="print">
-                      <a:extLst>
-                        <a:ext uri="{28A0092B-C50C-407E-A947-70E740481C1C}">
-                          <a14:useLocalDpi xmlns:a14="http://schemas.microsoft.com/office/drawing/2010/main" val="0"/>
-                        </a:ext>
-                      </a:extLst>
-                    </a:blip>
-                    <a:srcRect/>
-                    <a:stretch>
-                      <a:fillRect/>
-                    </a:stretch>
-                  </pic:blipFill>
-                  <pic:spPr bwMode="auto">
-                    <a:xfrm>
-                      <a:off x="0" y="0"/>
-                      <a:ext cx="5940425" cy="2422325"/>
-                    </a:xfrm>
-                    <a:prstGeom prst="rect">
-                      <a:avLst/>
-                    </a:prstGeom>
-                    <a:noFill/>
-                    <a:ln>
-                      <a:noFill/>
-                    </a:ln>
-                  </pic:spPr>
-                </pic:pic>
-              </a:graphicData>
-            </a:graphic>
-          </wp:inline>
-        </w:drawing>
-      </w:r>
-    </w:p>
-    <w:p>
-      <w:pPr>
-        <w:spacing w:after="160" w:line="259" w:lineRule="auto"/>
-        <w:rPr>
-          <w:lang w:val="en-US"/>
-        </w:rPr>
-      </w:pPr>
-      <w:r>
-        <w:rPr>
-          <w:lang w:val="en-US"/>
-        </w:rPr>
-        <w:br w:type="page"/>
-      </w:r>
-    </w:p>
-    <w:p>
-      <w:pPr>
-        <w:spacing w:after="160" w:line="259" w:lineRule="auto"/>
-        <w:ind w:left="-1276"/>
-        <w:rPr>
-          <w:lang w:val="en-US"/>
-        </w:rPr>
-      </w:pPr>
-    </w:p>
-    <w:p>
-      <w:pPr>
-        <w:spacing w:after="160" w:line="259" w:lineRule="auto"/>
-        <w:ind w:left="-1276"/>
-      </w:pPr>
-      <w:r>
-        <w:t>Результат:</w:t>
-      </w:r>
-    </w:p>
-    <w:p>
-      <w:pPr>
-        <w:spacing w:after="160" w:line="259" w:lineRule="auto"/>
-        <w:ind w:left="-1276"/>
-      </w:pPr>
-      <w:r>
-        <w:rPr>
-          <w:noProof/>
-        </w:rPr>
-        <w:drawing>
-          <wp:inline distT="0" distB="0" distL="0" distR="0" wp14:anchorId="17E50BB4" wp14:editId="3E503DC1">
-            <wp:extent cx="3733800" cy="5590013"/>
-            <wp:effectExtent l="0" t="0" r="0" b="0"/>
-            <wp:docPr id="629175958" name="Рисунок 31"/>
-            <wp:cNvGraphicFramePr>
-              <a:graphicFrameLocks xmlns:a="http://schemas.openxmlformats.org/drawingml/2006/main" noChangeAspect="1"/>
-            </wp:cNvGraphicFramePr>
-            <a:graphic xmlns:a="http://schemas.openxmlformats.org/drawingml/2006/main">
-              <a:graphicData uri="http://schemas.openxmlformats.org/drawingml/2006/picture">
-                <pic:pic xmlns:pic="http://schemas.openxmlformats.org/drawingml/2006/picture">
-                  <pic:nvPicPr>
-                    <pic:cNvPr id="0" name="Picture 45"/>
-                    <pic:cNvPicPr>
-                      <a:picLocks noChangeAspect="1" noChangeArrowheads="1"/>
-                    </pic:cNvPicPr>
-                  </pic:nvPicPr>
-                  <pic:blipFill>
-                    <a:blip r:embed="rId24" cstate="print">
-                      <a:extLst>
-                        <a:ext uri="{28A0092B-C50C-407E-A947-70E740481C1C}">
-                          <a14:useLocalDpi xmlns:a14="http://schemas.microsoft.com/office/drawing/2010/main" val="0"/>
-                        </a:ext>
-                      </a:extLst>
-                    </a:blip>
-                    <a:srcRect/>
-                    <a:stretch>
-                      <a:fillRect/>
-                    </a:stretch>
-                  </pic:blipFill>
-                  <pic:spPr bwMode="auto">
-                    <a:xfrm>
-                      <a:off x="0" y="0"/>
-                      <a:ext cx="3751449" cy="5616436"/>
+                      <a:ext cx="2201820" cy="3198639"/>
                     </a:xfrm>
                     <a:prstGeom prst="rect">
                       <a:avLst/>

</xml_diff>